<commit_message>
Fixed #15 -- Insert table rows at anchor instead of appending
</commit_message>
<xml_diff>
--- a/tests/test_merge_table_rows.docx
+++ b/tests/test_merge_table_rows.docx
@@ -13,14 +13,27 @@
       <w:proofErr w:type="spellEnd"/>
     </w:p>
     <w:p>
-      <w:fldSimple w:instr=" MERGEFIELD student_name \* MERGEFORMAT ">
-        <w:r>
-          <w:rPr>
-            <w:noProof/>
-          </w:rPr>
-          <w:t>«student_name»</w:t>
-        </w:r>
-      </w:fldSimple>
+      <w:r>
+        <w:fldChar w:fldCharType="begin"/>
+      </w:r>
+      <w:r>
+        <w:instrText xml:space="preserve"> MERGEFIELD student_name \* MERGEFORMAT </w:instrText>
+      </w:r>
+      <w:r>
+        <w:fldChar w:fldCharType="separate"/>
+      </w:r>
+      <w:r>
+        <w:rPr>
+          <w:noProof/>
+        </w:rPr>
+        <w:t>«student_name»</w:t>
+      </w:r>
+      <w:r>
+        <w:rPr>
+          <w:noProof/>
+        </w:rPr>
+        <w:fldChar w:fldCharType="end"/>
+      </w:r>
       <w:r>
         <w:t xml:space="preserve"> </w:t>
       </w:r>
@@ -48,16 +61,27 @@
       <w:r>
         <w:t xml:space="preserve"> </w:t>
       </w:r>
-      <w:fldSimple w:instr=" MERGEFIELD study_name \* MERGEFORMAT ">
-        <w:r>
-          <w:rPr>
-            <w:noProof/>
-          </w:rPr>
-          <w:t>«study_name»</w:t>
-        </w:r>
-      </w:fldSimple>
-      <w:bookmarkStart w:id="0" w:name="_GoBack"/>
-      <w:bookmarkEnd w:id="0"/>
+      <w:r>
+        <w:fldChar w:fldCharType="begin"/>
+      </w:r>
+      <w:r>
+        <w:instrText xml:space="preserve"> MERGEFIELD study_name \* MERGEFORMAT </w:instrText>
+      </w:r>
+      <w:r>
+        <w:fldChar w:fldCharType="separate"/>
+      </w:r>
+      <w:r>
+        <w:rPr>
+          <w:noProof/>
+        </w:rPr>
+        <w:t>«study_name»</w:t>
+      </w:r>
+      <w:r>
+        <w:rPr>
+          <w:noProof/>
+        </w:rPr>
+        <w:fldChar w:fldCharType="end"/>
+      </w:r>
       <w:r>
         <w:t xml:space="preserve"> in the </w:t>
       </w:r>
@@ -75,12 +99,12 @@
       <w:tblPr>
         <w:tblStyle w:val="LightShading-Accent1"/>
         <w:tblW w:w="0" w:type="auto"/>
-        <w:tblLook w:val="04A0" w:firstRow="1" w:lastRow="0" w:firstColumn="1" w:lastColumn="0" w:noHBand="0" w:noVBand="1"/>
+        <w:tblLook w:val="04E0" w:firstRow="1" w:lastRow="1" w:firstColumn="1" w:lastColumn="0" w:noHBand="0" w:noVBand="1"/>
       </w:tblPr>
       <w:tblGrid>
-        <w:gridCol w:w="1788"/>
-        <w:gridCol w:w="5109"/>
-        <w:gridCol w:w="1619"/>
+        <w:gridCol w:w="1777"/>
+        <w:gridCol w:w="4894"/>
+        <w:gridCol w:w="1845"/>
       </w:tblGrid>
       <w:tr>
         <w:trPr>
@@ -134,14 +158,27 @@
             <w:tcW w:w="1809" w:type="dxa"/>
           </w:tcPr>
           <w:p>
-            <w:fldSimple w:instr=" MERGEFIELD class_code \* MERGEFORMAT ">
-              <w:r>
-                <w:rPr>
-                  <w:noProof/>
-                </w:rPr>
-                <w:t>«class_code»</w:t>
-              </w:r>
-            </w:fldSimple>
+            <w:r>
+              <w:fldChar w:fldCharType="begin"/>
+            </w:r>
+            <w:r>
+              <w:instrText xml:space="preserve"> MERGEFIELD class_code \* MERGEFORMAT </w:instrText>
+            </w:r>
+            <w:r>
+              <w:fldChar w:fldCharType="separate"/>
+            </w:r>
+            <w:r>
+              <w:rPr>
+                <w:noProof/>
+              </w:rPr>
+              <w:t>«class_code»</w:t>
+            </w:r>
+            <w:r>
+              <w:rPr>
+                <w:noProof/>
+              </w:rPr>
+              <w:fldChar w:fldCharType="end"/>
+            </w:r>
           </w:p>
         </w:tc>
         <w:tc>
@@ -152,14 +189,27 @@
             <w:pPr>
               <w:cnfStyle w:val="000000100000" w:firstRow="0" w:lastRow="0" w:firstColumn="0" w:lastColumn="0" w:oddVBand="0" w:evenVBand="0" w:oddHBand="1" w:evenHBand="0" w:firstRowFirstColumn="0" w:firstRowLastColumn="0" w:lastRowFirstColumn="0" w:lastRowLastColumn="0"/>
             </w:pPr>
-            <w:fldSimple w:instr=" MERGEFIELD class_name \* MERGEFORMAT ">
-              <w:r>
-                <w:rPr>
-                  <w:noProof/>
-                </w:rPr>
-                <w:t>«class_name»</w:t>
-              </w:r>
-            </w:fldSimple>
+            <w:r>
+              <w:fldChar w:fldCharType="begin"/>
+            </w:r>
+            <w:r>
+              <w:instrText xml:space="preserve"> MERGEFIELD class_name \* MERGEFORMAT </w:instrText>
+            </w:r>
+            <w:r>
+              <w:fldChar w:fldCharType="separate"/>
+            </w:r>
+            <w:r>
+              <w:rPr>
+                <w:noProof/>
+              </w:rPr>
+              <w:t>«class_name»</w:t>
+            </w:r>
+            <w:r>
+              <w:rPr>
+                <w:noProof/>
+              </w:rPr>
+              <w:fldChar w:fldCharType="end"/>
+            </w:r>
           </w:p>
         </w:tc>
         <w:tc>
@@ -170,19 +220,87 @@
             <w:pPr>
               <w:cnfStyle w:val="000000100000" w:firstRow="0" w:lastRow="0" w:firstColumn="0" w:lastColumn="0" w:oddVBand="0" w:evenVBand="0" w:oddHBand="1" w:evenHBand="0" w:firstRowFirstColumn="0" w:firstRowLastColumn="0" w:lastRowFirstColumn="0" w:lastRowLastColumn="0"/>
             </w:pPr>
-            <w:fldSimple w:instr=" MERGEFIELD class_grade \* MERGEFORMAT ">
+            <w:r>
+              <w:fldChar w:fldCharType="begin"/>
+            </w:r>
+            <w:r>
+              <w:instrText xml:space="preserve"> MERGEFIELD class_grade \* MERGEFORMAT </w:instrText>
+            </w:r>
+            <w:r>
+              <w:fldChar w:fldCharType="separate"/>
+            </w:r>
+            <w:r>
+              <w:rPr>
+                <w:noProof/>
+              </w:rPr>
+              <w:t>«class_grade»</w:t>
+            </w:r>
+            <w:r>
+              <w:rPr>
+                <w:noProof/>
+              </w:rPr>
+              <w:fldChar w:fldCharType="end"/>
+            </w:r>
+          </w:p>
+        </w:tc>
+      </w:tr>
+      <w:tr>
+        <w:trPr>
+          <w:cnfStyle w:val="010000000000" w:firstRow="0" w:lastRow="1" w:firstColumn="0" w:lastColumn="0" w:oddVBand="0" w:evenVBand="0" w:oddHBand="0" w:evenHBand="0" w:firstRowFirstColumn="0" w:firstRowLastColumn="0" w:lastRowFirstColumn="0" w:lastRowLastColumn="0"/>
+        </w:trPr>
+        <w:tc>
+          <w:tcPr>
+            <w:cnfStyle w:val="001000000000" w:firstRow="0" w:lastRow="0" w:firstColumn="1" w:lastColumn="0" w:oddVBand="0" w:evenVBand="0" w:oddHBand="0" w:evenHBand="0" w:firstRowFirstColumn="0" w:firstRowLastColumn="0" w:lastRowFirstColumn="0" w:lastRowLastColumn="0"/>
+            <w:tcW w:w="1809" w:type="dxa"/>
+          </w:tcPr>
+          <w:p>
+            <w:r>
+              <w:t>THESIS</w:t>
+            </w:r>
+          </w:p>
+        </w:tc>
+        <w:tc>
+          <w:tcPr>
+            <w:tcW w:w="5529" w:type="dxa"/>
+          </w:tcPr>
+          <w:p>
+            <w:pPr>
+              <w:cnfStyle w:val="010000000000" w:firstRow="0" w:lastRow="1" w:firstColumn="0" w:lastColumn="0" w:oddVBand="0" w:evenVBand="0" w:oddHBand="0" w:evenHBand="0" w:firstRowFirstColumn="0" w:firstRowLastColumn="0" w:lastRowFirstColumn="0" w:lastRowLastColumn="0"/>
+            </w:pPr>
+            <w:proofErr w:type="spellStart"/>
+            <w:r>
+              <w:t>Final</w:t>
+            </w:r>
+            <w:proofErr w:type="spellEnd"/>
+            <w:r>
+              <w:t xml:space="preserve"> thesis</w:t>
+            </w:r>
+          </w:p>
+        </w:tc>
+        <w:tc>
+          <w:tcPr>
+            <w:tcW w:w="1178" w:type="dxa"/>
+          </w:tcPr>
+          <w:p>
+            <w:pPr>
+              <w:cnfStyle w:val="010000000000" w:firstRow="0" w:lastRow="1" w:firstColumn="0" w:lastColumn="0" w:oddVBand="0" w:evenVBand="0" w:oddHBand="0" w:evenHBand="0" w:firstRowFirstColumn="0" w:firstRowLastColumn="0" w:lastRowFirstColumn="0" w:lastRowLastColumn="0"/>
+            </w:pPr>
+            <w:fldSimple w:instr=" MERGEFIELD thesis_grade \* MERGEFORMAT ">
               <w:r>
                 <w:rPr>
                   <w:noProof/>
                 </w:rPr>
-                <w:t>«class_grade»</w:t>
+                <w:t>«thesis_grade»</w:t>
               </w:r>
             </w:fldSimple>
           </w:p>
         </w:tc>
       </w:tr>
     </w:tbl>
-    <w:p/>
+    <w:p>
+      <w:bookmarkStart w:id="0" w:name="_GoBack"/>
+      <w:bookmarkEnd w:id="0"/>
+    </w:p>
     <w:sectPr>
       <w:pgSz w:w="11900" w:h="16840"/>
       <w:pgMar w:top="1440" w:right="1800" w:bottom="1440" w:left="1800" w:header="708" w:footer="708" w:gutter="0"/>
@@ -1222,7 +1340,7 @@
 </file>
 
 <file path=customXml/itemProps1.xml><?xml version="1.0" encoding="utf-8"?>
-<ds:datastoreItem xmlns:ds="http://schemas.openxmlformats.org/officeDocument/2006/customXml" ds:itemID="{E205BB1D-99D0-D446-B004-3756485CAEF9}">
+<ds:datastoreItem xmlns:ds="http://schemas.openxmlformats.org/officeDocument/2006/customXml" ds:itemID="{BBF498B0-3736-1C48-AA44-7B547CA1FEC6}">
   <ds:schemaRefs>
     <ds:schemaRef ds:uri="http://schemas.openxmlformats.org/officeDocument/2006/bibliography"/>
   </ds:schemaRefs>

</xml_diff>